<commit_message>
Add styles from other parts
</commit_message>
<xml_diff>
--- a/tests/docs/composed_fixture/footnote.docx
+++ b/tests/docs/composed_fixture/footnote.docx
@@ -569,6 +569,24 @@
       <w:vertAlign w:val="superscript"/>
     </w:rPr>
   </w:style>
+  <w:style w:type="paragraph" w:styleId="Funotentext">
+    <w:name w:val="footnote text"/>
+    <w:basedOn w:val="Standard"/>
+    <w:link w:val="FunotentextZchn"/>
+    <w:uiPriority w:val="99"/>
+    <w:unhideWhenUsed/>
+    <w:rsid w:val="00A10066"/>
+  </w:style>
+  <w:style w:type="character" w:customStyle="1" w:styleId="FunotentextZchn">
+    <w:name w:val="Fußnotentext Zchn"/>
+    <w:basedOn w:val="Absatz-Standardschriftart"/>
+    <w:link w:val="Funotentext"/>
+    <w:uiPriority w:val="99"/>
+    <w:rsid w:val="00A10066"/>
+    <w:rPr>
+      <w:lang w:val="de-CH"/>
+    </w:rPr>
+  </w:style>
 </w:styles>
 </file>
 

</xml_diff>